<commit_message>
Edición esqueleto guión CN_03_04_CO
Edición del esqueleto de guión de CN_03_04_CO
</commit_message>
<xml_diff>
--- a/fuentes/contenidos/grado03/guion04/CN_03_04_CO.docx
+++ b/fuentes/contenidos/grado03/guion04/CN_03_04_CO.docx
@@ -826,7 +826,7 @@
                 <w:color w:val="000000"/>
                 <w:sz w:val="20"/>
               </w:rPr>
-              <w:t>, son proporcionados en abundancia por la naturaleza. La tarea más importante del hombre consiste en aprender a administrarlos lo mejor posible.</w:t>
+              <w:t xml:space="preserve"> son proporcionados en abundancia por la naturaleza. La tarea más importante del hombre consiste en aprender a administrarlos lo mejor posible.</w:t>
             </w:r>
           </w:p>
         </w:tc>
@@ -930,7 +930,7 @@
           <w:color w:val="000000"/>
           <w:sz w:val="22"/>
         </w:rPr>
-        <w:t xml:space="preserve">. También </w:t>
+        <w:t>, lagunas y mares</w:t>
       </w:r>
       <w:r>
         <w:rPr>
@@ -938,6 +938,30 @@
           <w:color w:val="000000"/>
           <w:sz w:val="22"/>
         </w:rPr>
+        <w:t>.</w:t>
+      </w:r>
+      <w:r>
+        <w:rPr>
+          <w:rFonts w:ascii="Arial" w:hAnsi="Arial" w:cs="Arial"/>
+          <w:color w:val="000000"/>
+          <w:sz w:val="22"/>
+        </w:rPr>
+        <w:tab/>
+      </w:r>
+      <w:r>
+        <w:rPr>
+          <w:rFonts w:ascii="Arial" w:hAnsi="Arial" w:cs="Arial"/>
+          <w:color w:val="000000"/>
+          <w:sz w:val="22"/>
+        </w:rPr>
+        <w:t xml:space="preserve">También </w:t>
+      </w:r>
+      <w:r>
+        <w:rPr>
+          <w:rFonts w:ascii="Arial" w:hAnsi="Arial" w:cs="Arial"/>
+          <w:color w:val="000000"/>
+          <w:sz w:val="22"/>
+        </w:rPr>
         <w:t xml:space="preserve">las plantas, </w:t>
       </w:r>
       <w:r>
@@ -1018,7 +1042,23 @@
           <w:color w:val="000000"/>
           <w:sz w:val="22"/>
         </w:rPr>
-        <w:t xml:space="preserve">o los minerales que se encuentran en el interior de la tierra, son recursos </w:t>
+        <w:t xml:space="preserve">o los minerales que se encuentran en </w:t>
+      </w:r>
+      <w:r>
+        <w:rPr>
+          <w:rFonts w:ascii="Arial" w:hAnsi="Arial" w:cs="Arial"/>
+          <w:color w:val="000000"/>
+          <w:sz w:val="22"/>
+        </w:rPr>
+        <w:t xml:space="preserve">la corteza y </w:t>
+      </w:r>
+      <w:r>
+        <w:rPr>
+          <w:rFonts w:ascii="Arial" w:hAnsi="Arial" w:cs="Arial"/>
+          <w:color w:val="000000"/>
+          <w:sz w:val="22"/>
+        </w:rPr>
+        <w:t xml:space="preserve">el interior de la tierra, son recursos </w:t>
       </w:r>
       <w:r>
         <w:rPr>
@@ -1394,7 +1434,14 @@
                 <w:rFonts w:ascii="Arial" w:hAnsi="Arial" w:cs="Arial"/>
                 <w:color w:val="000000"/>
               </w:rPr>
-              <w:t xml:space="preserve"> que vienen de la naturaleza;</w:t>
+              <w:t xml:space="preserve"> que vienen de la naturaleza</w:t>
+            </w:r>
+            <w:r>
+              <w:rPr>
+                <w:rFonts w:ascii="Arial" w:hAnsi="Arial" w:cs="Arial"/>
+                <w:color w:val="000000"/>
+              </w:rPr>
+              <w:t>,</w:t>
             </w:r>
             <w:r>
               <w:rPr>
@@ -1777,8 +1824,6 @@
               </w:rPr>
               <w:t>Clasificación de l</w:t>
             </w:r>
-            <w:bookmarkStart w:id="0" w:name="_GoBack"/>
-            <w:bookmarkEnd w:id="0"/>
             <w:r>
               <w:rPr>
                 <w:rFonts w:ascii="Arial" w:hAnsi="Arial" w:cs="Arial"/>
@@ -1849,7 +1894,16 @@
                 <w:color w:val="000000" w:themeColor="text1"/>
                 <w:sz w:val="20"/>
               </w:rPr>
-              <w:t xml:space="preserve"> se clasifican los recursos naturales.</w:t>
+              <w:t xml:space="preserve"> se clasifican los recursos </w:t>
+            </w:r>
+            <w:r>
+              <w:rPr>
+                <w:rFonts w:ascii="Arial" w:hAnsi="Arial" w:cs="Arial"/>
+                <w:color w:val="000000" w:themeColor="text1"/>
+                <w:sz w:val="20"/>
+              </w:rPr>
+              <w:lastRenderedPageBreak/>
+              <w:t>naturales.</w:t>
             </w:r>
           </w:p>
         </w:tc>
@@ -6905,7 +6959,49 @@
                 <w:rFonts w:ascii="Arial" w:hAnsi="Arial" w:cs="Arial"/>
                 <w:sz w:val="20"/>
               </w:rPr>
-              <w:t xml:space="preserve"> Este tipo de contaminación es natural, no es ocasionada por el hombre.    </w:t>
+              <w:t xml:space="preserve"> Este tipo de contaminación es natural, </w:t>
+            </w:r>
+            <w:r>
+              <w:rPr>
+                <w:rFonts w:ascii="Arial" w:hAnsi="Arial" w:cs="Arial"/>
+                <w:sz w:val="20"/>
+              </w:rPr>
+              <w:t xml:space="preserve">es decir, </w:t>
+            </w:r>
+            <w:r>
+              <w:rPr>
+                <w:rFonts w:ascii="Arial" w:hAnsi="Arial" w:cs="Arial"/>
+                <w:sz w:val="20"/>
+              </w:rPr>
+              <w:t xml:space="preserve">no </w:t>
+            </w:r>
+            <w:r>
+              <w:rPr>
+                <w:rFonts w:ascii="Arial" w:hAnsi="Arial" w:cs="Arial"/>
+                <w:sz w:val="20"/>
+              </w:rPr>
+              <w:t xml:space="preserve">la </w:t>
+            </w:r>
+            <w:r>
+              <w:rPr>
+                <w:rFonts w:ascii="Arial" w:hAnsi="Arial" w:cs="Arial"/>
+                <w:sz w:val="20"/>
+              </w:rPr>
+              <w:t>ocasiona</w:t>
+            </w:r>
+            <w:r>
+              <w:rPr>
+                <w:rFonts w:ascii="Arial" w:hAnsi="Arial" w:cs="Arial"/>
+                <w:sz w:val="20"/>
+              </w:rPr>
+              <w:t xml:space="preserve"> el ser humano</w:t>
+            </w:r>
+            <w:r>
+              <w:rPr>
+                <w:rFonts w:ascii="Arial" w:hAnsi="Arial" w:cs="Arial"/>
+                <w:sz w:val="20"/>
+              </w:rPr>
+              <w:t xml:space="preserve">.    </w:t>
             </w:r>
           </w:p>
         </w:tc>
@@ -6934,14 +7030,63 @@
           <w:rFonts w:ascii="Arial" w:hAnsi="Arial" w:cs="Arial"/>
           <w:sz w:val="22"/>
         </w:rPr>
-        <w:t>El ser humano</w:t>
-      </w:r>
-      <w:r>
-        <w:rPr>
-          <w:rFonts w:ascii="Arial" w:hAnsi="Arial" w:cs="Arial"/>
-          <w:sz w:val="22"/>
-        </w:rPr>
-        <w:t>,</w:t>
+        <w:t>Debido a las actividades que realiza el ser humano se arrojan g</w:t>
+      </w:r>
+      <w:r>
+        <w:rPr>
+          <w:rFonts w:ascii="Arial" w:hAnsi="Arial" w:cs="Arial"/>
+          <w:sz w:val="22"/>
+        </w:rPr>
+        <w:t>ases a</w:t>
+      </w:r>
+      <w:r>
+        <w:rPr>
+          <w:rFonts w:ascii="Arial" w:hAnsi="Arial" w:cs="Arial"/>
+          <w:sz w:val="22"/>
+        </w:rPr>
+        <w:t>l</w:t>
+      </w:r>
+      <w:r>
+        <w:rPr>
+          <w:rFonts w:ascii="Arial" w:hAnsi="Arial" w:cs="Arial"/>
+          <w:sz w:val="22"/>
+        </w:rPr>
+        <w:t xml:space="preserve"> aire </w:t>
+      </w:r>
+      <w:r>
+        <w:rPr>
+          <w:rFonts w:ascii="Arial" w:hAnsi="Arial" w:cs="Arial"/>
+          <w:sz w:val="22"/>
+        </w:rPr>
+        <w:t>como dióxido de carbono</w:t>
+      </w:r>
+      <w:r>
+        <w:rPr>
+          <w:rFonts w:ascii="Arial" w:hAnsi="Arial" w:cs="Arial"/>
+          <w:sz w:val="22"/>
+        </w:rPr>
+        <w:t xml:space="preserve"> y</w:t>
+      </w:r>
+      <w:r>
+        <w:rPr>
+          <w:rFonts w:ascii="Arial" w:hAnsi="Arial" w:cs="Arial"/>
+          <w:sz w:val="22"/>
+        </w:rPr>
+        <w:t xml:space="preserve"> otr</w:t>
+      </w:r>
+      <w:r>
+        <w:rPr>
+          <w:rFonts w:ascii="Arial" w:hAnsi="Arial" w:cs="Arial"/>
+          <w:sz w:val="22"/>
+        </w:rPr>
+        <w:t>os más</w:t>
+      </w:r>
+      <w:r>
+        <w:rPr>
+          <w:rFonts w:ascii="Arial" w:hAnsi="Arial" w:cs="Arial"/>
+          <w:sz w:val="22"/>
+        </w:rPr>
+        <w:t>.</w:t>
       </w:r>
       <w:r>
         <w:rPr>
@@ -6950,104 +7095,8 @@
         </w:rPr>
         <w:t xml:space="preserve"> </w:t>
       </w:r>
-      <w:r>
-        <w:rPr>
-          <w:rFonts w:ascii="Arial" w:hAnsi="Arial" w:cs="Arial"/>
-          <w:sz w:val="22"/>
-        </w:rPr>
-        <w:t>debido a</w:t>
-      </w:r>
-      <w:r>
-        <w:rPr>
-          <w:rFonts w:ascii="Arial" w:hAnsi="Arial" w:cs="Arial"/>
-          <w:sz w:val="22"/>
-        </w:rPr>
-        <w:t xml:space="preserve"> sus actividades</w:t>
-      </w:r>
-      <w:r>
-        <w:rPr>
-          <w:rFonts w:ascii="Arial" w:hAnsi="Arial" w:cs="Arial"/>
-          <w:sz w:val="22"/>
-        </w:rPr>
-        <w:t>,</w:t>
-      </w:r>
-      <w:r>
-        <w:rPr>
-          <w:rFonts w:ascii="Arial" w:hAnsi="Arial" w:cs="Arial"/>
-          <w:sz w:val="22"/>
-        </w:rPr>
-        <w:t xml:space="preserve"> </w:t>
-      </w:r>
-      <w:r>
-        <w:rPr>
-          <w:rFonts w:ascii="Arial" w:hAnsi="Arial" w:cs="Arial"/>
-          <w:sz w:val="22"/>
-        </w:rPr>
-        <w:t>arroja</w:t>
-      </w:r>
-      <w:r>
-        <w:rPr>
-          <w:rFonts w:ascii="Arial" w:hAnsi="Arial" w:cs="Arial"/>
-          <w:sz w:val="22"/>
-        </w:rPr>
-        <w:t xml:space="preserve"> gases a</w:t>
-      </w:r>
-      <w:r>
-        <w:rPr>
-          <w:rFonts w:ascii="Arial" w:hAnsi="Arial" w:cs="Arial"/>
-          <w:sz w:val="22"/>
-        </w:rPr>
-        <w:t>l</w:t>
-      </w:r>
-      <w:r>
-        <w:rPr>
-          <w:rFonts w:ascii="Arial" w:hAnsi="Arial" w:cs="Arial"/>
-          <w:sz w:val="22"/>
-        </w:rPr>
-        <w:t xml:space="preserve"> aire </w:t>
-      </w:r>
-      <w:r>
-        <w:rPr>
-          <w:rFonts w:ascii="Arial" w:hAnsi="Arial" w:cs="Arial"/>
-          <w:sz w:val="22"/>
-        </w:rPr>
-        <w:t>como dióxido de carbono</w:t>
-      </w:r>
-      <w:r>
-        <w:rPr>
-          <w:rFonts w:ascii="Arial" w:hAnsi="Arial" w:cs="Arial"/>
-          <w:sz w:val="22"/>
-        </w:rPr>
-        <w:t xml:space="preserve"> y</w:t>
-      </w:r>
-      <w:r>
-        <w:rPr>
-          <w:rFonts w:ascii="Arial" w:hAnsi="Arial" w:cs="Arial"/>
-          <w:sz w:val="22"/>
-        </w:rPr>
-        <w:t xml:space="preserve"> otr</w:t>
-      </w:r>
-      <w:r>
-        <w:rPr>
-          <w:rFonts w:ascii="Arial" w:hAnsi="Arial" w:cs="Arial"/>
-          <w:sz w:val="22"/>
-        </w:rPr>
-        <w:t>os más</w:t>
-      </w:r>
-      <w:r>
-        <w:rPr>
-          <w:rFonts w:ascii="Arial" w:hAnsi="Arial" w:cs="Arial"/>
-          <w:sz w:val="22"/>
-        </w:rPr>
-        <w:t>.</w:t>
-      </w:r>
-      <w:r>
-        <w:rPr>
-          <w:rFonts w:ascii="Arial" w:hAnsi="Arial" w:cs="Arial"/>
-          <w:sz w:val="22"/>
-        </w:rPr>
-        <w:t xml:space="preserve"> </w:t>
-      </w:r>
+      <w:bookmarkStart w:id="0" w:name="_GoBack"/>
+      <w:bookmarkEnd w:id="0"/>
       <w:r>
         <w:rPr>
           <w:rFonts w:ascii="Arial" w:hAnsi="Arial" w:cs="Arial"/>
@@ -25139,7 +25188,23 @@
                 <w:color w:val="000000"/>
                 <w:sz w:val="20"/>
               </w:rPr>
-              <w:t>Daños causados a la fauna por parte del ser humano</w:t>
+              <w:t xml:space="preserve">El deterioro que genera el </w:t>
+            </w:r>
+            <w:r>
+              <w:rPr>
+                <w:rFonts w:ascii="Arial" w:hAnsi="Arial" w:cs="Arial"/>
+                <w:color w:val="000000"/>
+                <w:sz w:val="20"/>
+              </w:rPr>
+              <w:t>ser humano</w:t>
+            </w:r>
+            <w:r>
+              <w:rPr>
+                <w:rFonts w:ascii="Arial" w:hAnsi="Arial" w:cs="Arial"/>
+                <w:color w:val="000000"/>
+                <w:sz w:val="20"/>
+              </w:rPr>
+              <w:t xml:space="preserve"> a la fauna</w:t>
             </w:r>
           </w:p>
         </w:tc>
@@ -28023,7 +28088,7 @@
         <w:rStyle w:val="Nmerodepgina"/>
         <w:noProof/>
       </w:rPr>
-      <w:t>1</w:t>
+      <w:t>5</w:t>
     </w:r>
     <w:r>
       <w:rPr>
@@ -34719,12 +34784,12 @@
         </c:dLbls>
         <c:gapWidth val="150"/>
         <c:shape val="cylinder"/>
-        <c:axId val="103843712"/>
-        <c:axId val="112914432"/>
+        <c:axId val="69217280"/>
+        <c:axId val="69382912"/>
         <c:axId val="0"/>
       </c:bar3DChart>
       <c:catAx>
-        <c:axId val="103843712"/>
+        <c:axId val="69217280"/>
         <c:scaling>
           <c:orientation val="minMax"/>
         </c:scaling>
@@ -34733,7 +34798,7 @@
         <c:majorTickMark val="out"/>
         <c:minorTickMark val="none"/>
         <c:tickLblPos val="nextTo"/>
-        <c:crossAx val="112914432"/>
+        <c:crossAx val="69382912"/>
         <c:crosses val="autoZero"/>
         <c:auto val="1"/>
         <c:lblAlgn val="ctr"/>
@@ -34741,7 +34806,7 @@
         <c:noMultiLvlLbl val="0"/>
       </c:catAx>
       <c:valAx>
-        <c:axId val="112914432"/>
+        <c:axId val="69382912"/>
         <c:scaling>
           <c:orientation val="minMax"/>
         </c:scaling>
@@ -34752,7 +34817,7 @@
         <c:majorTickMark val="out"/>
         <c:minorTickMark val="none"/>
         <c:tickLblPos val="nextTo"/>
-        <c:crossAx val="103843712"/>
+        <c:crossAx val="69217280"/>
         <c:crosses val="autoZero"/>
         <c:crossBetween val="between"/>
       </c:valAx>
@@ -35095,7 +35160,7 @@
 </file>
 
 <file path=customXml/itemProps1.xml><?xml version="1.0" encoding="utf-8"?>
-<ds:datastoreItem xmlns:ds="http://schemas.openxmlformats.org/officeDocument/2006/customXml" ds:itemID="{74166A99-C19D-452C-BE61-03AA15DA034B}">
+<ds:datastoreItem xmlns:ds="http://schemas.openxmlformats.org/officeDocument/2006/customXml" ds:itemID="{40DB0AE3-3FB1-4DF0-9FC5-82576907EBAC}">
   <ds:schemaRefs>
     <ds:schemaRef ds:uri="http://schemas.openxmlformats.org/officeDocument/2006/bibliography"/>
   </ds:schemaRefs>

</xml_diff>